<commit_message>
Foram corrigidas as para 'Matusalém' e 'matuciano(a)', além das trocas de objetos e funcionalidades
</commit_message>
<xml_diff>
--- a/Documentacao/Entregas/Narrativas_Gamificadas/BriefingEditado_0104.docx
+++ b/Documentacao/Entregas/Narrativas_Gamificadas/BriefingEditado_0104.docx
@@ -360,15 +360,7 @@
       </w:r>
       <w:r>
         <w:rPr/>
-        <w:t>Marjon e os habitantes de Ma</w:t>
-      </w:r>
-      <w:r>
-        <w:rPr/>
-        <w:t>tusalém</w:t>
-      </w:r>
-      <w:r>
-        <w:rPr/>
-        <w:t xml:space="preserve"> viviam calmamente, até o momento em que sentiram uma forte explosão vinda de uma nave desconhecida. Eram os humanos que destruíram a Terra e agora querem um novo lugar para morar. Marjon não se renderá tão fácil e irá lutar por seu lar e suas origens.</w:t>
+        <w:t>Marjon e os habitantes de Matusalém viviam calmamente, até o momento em que sentiram uma forte explosão vinda de uma nave desconhecida. Eram os humanos que destruíram a Terra e agora querem um novo lugar para morar. Marjon não se renderá tão fácil e irá lutar por seu lar e suas origens.</w:t>
       </w:r>
     </w:p>
     <w:p>
@@ -498,31 +490,6 @@
           <w:b w:val="false"/>
           <w:bCs w:val="false"/>
         </w:rPr>
-      </w:r>
-    </w:p>
-    <w:p>
-      <w:pPr>
-        <w:pStyle w:val="LOnormal"/>
-        <w:rPr>
-          <w:b w:val="false"/>
-          <w:b w:val="false"/>
-          <w:bCs w:val="false"/>
-        </w:rPr>
-      </w:pPr>
-      <w:r>
-        <w:rPr>
-          <w:b w:val="false"/>
-          <w:bCs w:val="false"/>
-        </w:rPr>
-      </w:r>
-    </w:p>
-    <w:p>
-      <w:pPr>
-        <w:pStyle w:val="LOnormal"/>
-        <w:rPr/>
-      </w:pPr>
-      <w:r>
-        <w:rPr/>
       </w:r>
     </w:p>
     <w:p>

</xml_diff>